<commit_message>
Actualizo Words con mis datos
</commit_message>
<xml_diff>
--- a/TP_MATEMATICA_SUPERIOR _ANEXO.docx
+++ b/TP_MATEMATICA_SUPERIOR _ANEXO.docx
@@ -1,6 +1,6 @@
 
 <file path=word/document.xml><?xml version="1.0" encoding="utf-8"?>
-<w:document xmlns:wpc="http://schemas.microsoft.com/office/word/2010/wordprocessingCanvas" xmlns:mc="http://schemas.openxmlformats.org/markup-compatibility/2006" xmlns:o="urn:schemas-microsoft-com:office:office" xmlns:r="http://schemas.openxmlformats.org/officeDocument/2006/relationships" xmlns:m="http://schemas.openxmlformats.org/officeDocument/2006/math" xmlns:v="urn:schemas-microsoft-com:vml" xmlns:wp14="http://schemas.microsoft.com/office/word/2010/wordprocessingDrawing" xmlns:wp="http://schemas.openxmlformats.org/drawingml/2006/wordprocessingDrawing" xmlns:w10="urn:schemas-microsoft-com:office:word" xmlns:w="http://schemas.openxmlformats.org/wordprocessingml/2006/main" xmlns:w14="http://schemas.microsoft.com/office/word/2010/wordml" xmlns:w15="http://schemas.microsoft.com/office/word/2012/wordml" xmlns:wpg="http://schemas.microsoft.com/office/word/2010/wordprocessingGroup" xmlns:wpi="http://schemas.microsoft.com/office/word/2010/wordprocessingInk" xmlns:wne="http://schemas.microsoft.com/office/word/2006/wordml" xmlns:wps="http://schemas.microsoft.com/office/word/2010/wordprocessingShape" mc:Ignorable="w14 w15 wp14">
+<w:document xmlns:wpc="http://schemas.microsoft.com/office/word/2010/wordprocessingCanvas" xmlns:cx="http://schemas.microsoft.com/office/drawing/2014/chartex" xmlns:cx1="http://schemas.microsoft.com/office/drawing/2015/9/8/chartex" xmlns:cx2="http://schemas.microsoft.com/office/drawing/2015/10/21/chartex" xmlns:cx3="http://schemas.microsoft.com/office/drawing/2016/5/9/chartex" xmlns:cx4="http://schemas.microsoft.com/office/drawing/2016/5/10/chartex" xmlns:cx5="http://schemas.microsoft.com/office/drawing/2016/5/11/chartex" xmlns:mc="http://schemas.openxmlformats.org/markup-compatibility/2006" xmlns:o="urn:schemas-microsoft-com:office:office" xmlns:r="http://schemas.openxmlformats.org/officeDocument/2006/relationships" xmlns:m="http://schemas.openxmlformats.org/officeDocument/2006/math" xmlns:v="urn:schemas-microsoft-com:vml" xmlns:wp14="http://schemas.microsoft.com/office/word/2010/wordprocessingDrawing" xmlns:wp="http://schemas.openxmlformats.org/drawingml/2006/wordprocessingDrawing" xmlns:w10="urn:schemas-microsoft-com:office:word" xmlns:w="http://schemas.openxmlformats.org/wordprocessingml/2006/main" xmlns:w14="http://schemas.microsoft.com/office/word/2010/wordml" xmlns:w15="http://schemas.microsoft.com/office/word/2012/wordml" xmlns:w16se="http://schemas.microsoft.com/office/word/2015/wordml/symex" xmlns:wpg="http://schemas.microsoft.com/office/word/2010/wordprocessingGroup" xmlns:wpi="http://schemas.microsoft.com/office/word/2010/wordprocessingInk" xmlns:wne="http://schemas.microsoft.com/office/word/2006/wordml" xmlns:wps="http://schemas.microsoft.com/office/word/2010/wordprocessingShape" mc:Ignorable="w14 w15 w16se wp14">
   <w:body>
     <w:tbl>
       <w:tblPr>
@@ -99,7 +99,7 @@
                 <v:shape id="_x0000_i1025" type="#_x0000_t75" style="width:71.25pt;height:86.25pt" o:ole="" fillcolor="window">
                   <v:imagedata r:id="rId5" o:title=""/>
                 </v:shape>
-                <o:OLEObject Type="Embed" ProgID="Word.Picture.8" ShapeID="_x0000_i1025" DrawAspect="Content" ObjectID="_1539513398" r:id="rId6"/>
+                <o:OLEObject Type="Embed" ProgID="Word.Picture.8" ShapeID="_x0000_i1025" DrawAspect="Content" ObjectID="_1539519370" r:id="rId6"/>
               </w:object>
             </w:r>
           </w:p>
@@ -381,7 +381,7 @@
           <w:szCs w:val="24"/>
           <w:u w:val="none"/>
         </w:rPr>
-        <w:t>María Inés Grande</w:t>
+        <w:t>María Inés Grand</w:t>
       </w:r>
     </w:p>
     <w:p>
@@ -445,8 +445,6 @@
         </w:rPr>
         <w:t>Jonathan Castro</w:t>
       </w:r>
-      <w:bookmarkStart w:id="0" w:name="_GoBack"/>
-      <w:bookmarkEnd w:id="0"/>
     </w:p>
     <w:p>
       <w:pPr>
@@ -1023,7 +1021,15 @@
               <w:rPr>
                 <w:rFonts w:cs="Arial"/>
               </w:rPr>
-              <w:t>Tomas Rodríguez Saavedra</w:t>
+              <w:t>Tomá</w:t>
+            </w:r>
+            <w:bookmarkStart w:id="0" w:name="_GoBack"/>
+            <w:bookmarkEnd w:id="0"/>
+            <w:r>
+              <w:rPr>
+                <w:rFonts w:cs="Arial"/>
+              </w:rPr>
+              <w:t>s Rodríguez Saavedra</w:t>
             </w:r>
           </w:p>
         </w:tc>
@@ -1045,6 +1051,12 @@
                 <w:rFonts w:cs="Arial"/>
               </w:rPr>
             </w:pPr>
+            <w:r>
+              <w:rPr>
+                <w:rFonts w:cs="Arial"/>
+              </w:rPr>
+              <w:t>1472483</w:t>
+            </w:r>
           </w:p>
         </w:tc>
         <w:tc>
@@ -1065,6 +1077,12 @@
                 <w:rFonts w:cs="Arial"/>
               </w:rPr>
             </w:pPr>
+            <w:r>
+              <w:rPr>
+                <w:rFonts w:cs="Arial"/>
+              </w:rPr>
+              <w:t>tomas_rs@hotmail.com</w:t>
+            </w:r>
           </w:p>
         </w:tc>
       </w:tr>
@@ -1450,7 +1468,6 @@
           <w:szCs w:val="24"/>
         </w:rPr>
       </w:pPr>
-      <w:proofErr w:type="gramStart"/>
       <w:r>
         <w:rPr>
           <w:rFonts w:ascii="Calibri" w:hAnsi="Calibri" w:cs="Calibri"/>
@@ -1458,17 +1475,7 @@
           <w:sz w:val="18"/>
           <w:szCs w:val="18"/>
         </w:rPr>
-        <w:t>describiendo</w:t>
-      </w:r>
-      <w:proofErr w:type="gramEnd"/>
-      <w:r>
-        <w:rPr>
-          <w:rFonts w:ascii="Calibri" w:hAnsi="Calibri" w:cs="Calibri"/>
-          <w:color w:val="000000"/>
-          <w:sz w:val="18"/>
-          <w:szCs w:val="18"/>
-        </w:rPr>
-        <w:t xml:space="preserve"> por cada uno de ellos los parámetros recibidos y su funcionalidad.</w:t>
+        <w:t>describiendo por cada uno de ellos los parámetros recibidos y su funcionalidad.</w:t>
       </w:r>
       <w:r>
         <w:rPr>
@@ -1620,8 +1627,8 @@
 </file>
 
 <file path=word/numbering.xml><?xml version="1.0" encoding="utf-8"?>
-<w:numbering xmlns:wpc="http://schemas.microsoft.com/office/word/2010/wordprocessingCanvas" xmlns:mc="http://schemas.openxmlformats.org/markup-compatibility/2006" xmlns:o="urn:schemas-microsoft-com:office:office" xmlns:r="http://schemas.openxmlformats.org/officeDocument/2006/relationships" xmlns:m="http://schemas.openxmlformats.org/officeDocument/2006/math" xmlns:v="urn:schemas-microsoft-com:vml" xmlns:wp14="http://schemas.microsoft.com/office/word/2010/wordprocessingDrawing" xmlns:wp="http://schemas.openxmlformats.org/drawingml/2006/wordprocessingDrawing" xmlns:w10="urn:schemas-microsoft-com:office:word" xmlns:w="http://schemas.openxmlformats.org/wordprocessingml/2006/main" xmlns:w14="http://schemas.microsoft.com/office/word/2010/wordml" xmlns:w15="http://schemas.microsoft.com/office/word/2012/wordml" xmlns:wpg="http://schemas.microsoft.com/office/word/2010/wordprocessingGroup" xmlns:wpi="http://schemas.microsoft.com/office/word/2010/wordprocessingInk" xmlns:wne="http://schemas.microsoft.com/office/word/2006/wordml" xmlns:wps="http://schemas.microsoft.com/office/word/2010/wordprocessingShape" mc:Ignorable="w14 w15 wp14">
-  <w:abstractNum w:abstractNumId="0">
+<w:numbering xmlns:wpc="http://schemas.microsoft.com/office/word/2010/wordprocessingCanvas" xmlns:cx="http://schemas.microsoft.com/office/drawing/2014/chartex" xmlns:cx1="http://schemas.microsoft.com/office/drawing/2015/9/8/chartex" xmlns:cx2="http://schemas.microsoft.com/office/drawing/2015/10/21/chartex" xmlns:cx3="http://schemas.microsoft.com/office/drawing/2016/5/9/chartex" xmlns:cx4="http://schemas.microsoft.com/office/drawing/2016/5/10/chartex" xmlns:cx5="http://schemas.microsoft.com/office/drawing/2016/5/11/chartex" xmlns:mc="http://schemas.openxmlformats.org/markup-compatibility/2006" xmlns:o="urn:schemas-microsoft-com:office:office" xmlns:r="http://schemas.openxmlformats.org/officeDocument/2006/relationships" xmlns:m="http://schemas.openxmlformats.org/officeDocument/2006/math" xmlns:v="urn:schemas-microsoft-com:vml" xmlns:wp14="http://schemas.microsoft.com/office/word/2010/wordprocessingDrawing" xmlns:wp="http://schemas.openxmlformats.org/drawingml/2006/wordprocessingDrawing" xmlns:w10="urn:schemas-microsoft-com:office:word" xmlns:w="http://schemas.openxmlformats.org/wordprocessingml/2006/main" xmlns:w14="http://schemas.microsoft.com/office/word/2010/wordml" xmlns:w15="http://schemas.microsoft.com/office/word/2012/wordml" xmlns:w16se="http://schemas.microsoft.com/office/word/2015/wordml/symex" xmlns:wpg="http://schemas.microsoft.com/office/word/2010/wordprocessingGroup" xmlns:wpi="http://schemas.microsoft.com/office/word/2010/wordprocessingInk" xmlns:wne="http://schemas.microsoft.com/office/word/2006/wordml" xmlns:wps="http://schemas.microsoft.com/office/word/2010/wordprocessingShape" mc:Ignorable="w14 w15 w16se wp14">
+  <w:abstractNum w:abstractNumId="0" w15:restartNumberingAfterBreak="0">
     <w:nsid w:val="0E5C13AD"/>
     <w:multiLevelType w:val="hybridMultilevel"/>
     <w:tmpl w:val="01BAAD8A"/>
@@ -1713,7 +1720,7 @@
       </w:pPr>
     </w:lvl>
   </w:abstractNum>
-  <w:abstractNum w:abstractNumId="1">
+  <w:abstractNum w:abstractNumId="1" w15:restartNumberingAfterBreak="0">
     <w:nsid w:val="21527A79"/>
     <w:multiLevelType w:val="hybridMultilevel"/>
     <w:tmpl w:val="38162F74"/>
@@ -1815,7 +1822,7 @@
 </file>
 
 <file path=word/styles.xml><?xml version="1.0" encoding="utf-8"?>
-<w:styles xmlns:mc="http://schemas.openxmlformats.org/markup-compatibility/2006" xmlns:r="http://schemas.openxmlformats.org/officeDocument/2006/relationships" xmlns:w="http://schemas.openxmlformats.org/wordprocessingml/2006/main" xmlns:w14="http://schemas.microsoft.com/office/word/2010/wordml" xmlns:w15="http://schemas.microsoft.com/office/word/2012/wordml" mc:Ignorable="w14 w15">
+<w:styles xmlns:mc="http://schemas.openxmlformats.org/markup-compatibility/2006" xmlns:r="http://schemas.openxmlformats.org/officeDocument/2006/relationships" xmlns:w="http://schemas.openxmlformats.org/wordprocessingml/2006/main" xmlns:w14="http://schemas.microsoft.com/office/word/2010/wordml" xmlns:w15="http://schemas.microsoft.com/office/word/2012/wordml" xmlns:w16se="http://schemas.microsoft.com/office/word/2015/wordml/symex" mc:Ignorable="w14 w15 w16se">
   <w:docDefaults>
     <w:rPrDefault>
       <w:rPr>
@@ -1831,7 +1838,7 @@
       </w:pPr>
     </w:pPrDefault>
   </w:docDefaults>
-  <w:latentStyles w:defLockedState="0" w:defUIPriority="99" w:defSemiHidden="0" w:defUnhideWhenUsed="0" w:defQFormat="0" w:count="371">
+  <w:latentStyles w:defLockedState="0" w:defUIPriority="99" w:defSemiHidden="0" w:defUnhideWhenUsed="0" w:defQFormat="0" w:count="374">
     <w:lsdException w:name="Normal" w:uiPriority="0" w:qFormat="1"/>
     <w:lsdException w:name="heading 1" w:uiPriority="9" w:qFormat="1"/>
     <w:lsdException w:name="heading 2" w:semiHidden="1" w:uiPriority="9" w:unhideWhenUsed="1" w:qFormat="1"/>
@@ -1937,7 +1944,6 @@
     <w:lsdException w:name="HTML Sample" w:semiHidden="1" w:unhideWhenUsed="1"/>
     <w:lsdException w:name="HTML Typewriter" w:semiHidden="1" w:unhideWhenUsed="1"/>
     <w:lsdException w:name="HTML Variable" w:semiHidden="1" w:unhideWhenUsed="1"/>
-    <w:lsdException w:name="Normal Table" w:semiHidden="1" w:unhideWhenUsed="1"/>
     <w:lsdException w:name="annotation subject" w:semiHidden="1" w:unhideWhenUsed="1"/>
     <w:lsdException w:name="No List" w:semiHidden="1" w:unhideWhenUsed="1"/>
     <w:lsdException w:name="Outline List 1" w:semiHidden="1" w:unhideWhenUsed="1"/>
@@ -1982,7 +1988,6 @@
     <w:lsdException w:name="Table Professional" w:semiHidden="1" w:unhideWhenUsed="1"/>
     <w:lsdException w:name="Table Subtle 1" w:semiHidden="1" w:unhideWhenUsed="1"/>
     <w:lsdException w:name="Table Subtle 2" w:semiHidden="1" w:unhideWhenUsed="1"/>
-    <w:lsdException w:name="Table Web 1" w:semiHidden="1" w:unhideWhenUsed="1"/>
     <w:lsdException w:name="Table Web 2" w:semiHidden="1" w:unhideWhenUsed="1"/>
     <w:lsdException w:name="Table Web 3" w:semiHidden="1" w:unhideWhenUsed="1"/>
     <w:lsdException w:name="Balloon Text" w:semiHidden="1" w:unhideWhenUsed="1"/>
@@ -2203,6 +2208,9 @@
     <w:lsdException w:name="List Table 5 Dark Accent 6" w:uiPriority="50"/>
     <w:lsdException w:name="List Table 6 Colorful Accent 6" w:uiPriority="51"/>
     <w:lsdException w:name="List Table 7 Colorful Accent 6" w:uiPriority="52"/>
+    <w:lsdException w:name="Mention" w:semiHidden="1" w:unhideWhenUsed="1"/>
+    <w:lsdException w:name="Smart Hyperlink" w:semiHidden="1" w:unhideWhenUsed="1"/>
+    <w:lsdException w:name="Hashtag" w:semiHidden="1" w:unhideWhenUsed="1"/>
   </w:latentStyles>
   <w:style w:type="paragraph" w:default="1" w:styleId="Normal">
     <w:name w:val="Normal"/>

</xml_diff>